<commit_message>
inserito mio file di bozza per i casi d'uso
</commit_message>
<xml_diff>
--- a/Documentazione/bozzaUseCase_lucastelli_v1.docx
+++ b/Documentazione/bozzaUseCase_lucastelli_v1.docx
@@ -8,7 +8,15 @@
         <w:jc w:val="center"/>
       </w:pPr>
       <w:r>
-        <w:t>Stipulazione Use Case</w:t>
+        <w:t xml:space="preserve">Stipulazione </w:t>
+      </w:r>
+      <w:r>
+        <w:t xml:space="preserve">dei </w:t>
+      </w:r>
+      <w:bookmarkStart w:id="0" w:name="_GoBack"/>
+      <w:bookmarkEnd w:id="0"/>
+      <w:r>
+        <w:t>Use Case</w:t>
       </w:r>
     </w:p>
     <w:p/>
@@ -113,10 +121,7 @@
               </w:numPr>
             </w:pPr>
             <w:r>
-              <w:t>Prenotazione un posto/più posti sul treno</w:t>
-            </w:r>
-            <w:r>
-              <w:t xml:space="preserve"> andata e ritorno.</w:t>
+              <w:t>Prenotazione un posto/più posti sul treno andata e ritorno.</w:t>
             </w:r>
           </w:p>
           <w:p>
@@ -513,20 +518,7 @@
           <w:szCs w:val="24"/>
         </w:rPr>
         <w:br/>
-      </w:r>
-      <w:r>
-        <w:rPr>
-          <w:sz w:val="24"/>
-          <w:szCs w:val="24"/>
-        </w:rPr>
-        <w:t>[</w:t>
-      </w:r>
-      <w:r>
-        <w:rPr>
-          <w:sz w:val="24"/>
-          <w:szCs w:val="24"/>
-        </w:rPr>
-        <w:t xml:space="preserve">??? </w:t>
+        <w:t xml:space="preserve">[??? </w:t>
       </w:r>
       <w:r>
         <w:rPr>
@@ -574,26 +566,8 @@
           <w:sz w:val="24"/>
           <w:szCs w:val="24"/>
         </w:rPr>
-        <w:t xml:space="preserve"> oppure scenario alternativo (estensione</w:t>
-      </w:r>
-      <w:proofErr w:type="gramStart"/>
-      <w:r>
-        <w:rPr>
-          <w:color w:val="FF0000"/>
-          <w:sz w:val="24"/>
-          <w:szCs w:val="24"/>
-        </w:rPr>
-        <w:t>)</w:t>
-      </w:r>
-      <w:r>
-        <w:rPr>
-          <w:color w:val="FF0000"/>
-          <w:sz w:val="24"/>
-          <w:szCs w:val="24"/>
-        </w:rPr>
-        <w:t xml:space="preserve"> ?</w:t>
-      </w:r>
-      <w:proofErr w:type="gramEnd"/>
+        <w:t xml:space="preserve"> oppure scenario alternativo (estensione) ?</w:t>
+      </w:r>
       <w:r>
         <w:rPr>
           <w:sz w:val="24"/>
@@ -647,7 +621,7 @@
           <w:sz w:val="28"/>
           <w:szCs w:val="28"/>
         </w:rPr>
-        <w:t>andata</w:t>
+        <w:t>andata e ritorno</w:t>
       </w:r>
       <w:r>
         <w:rPr>
@@ -655,7 +629,7 @@
           <w:sz w:val="28"/>
           <w:szCs w:val="28"/>
         </w:rPr>
-        <w:t xml:space="preserve"> e ritorno</w:t>
+        <w:t>:</w:t>
       </w:r>
       <w:r>
         <w:rPr>
@@ -663,188 +637,277 @@
           <w:sz w:val="28"/>
           <w:szCs w:val="28"/>
         </w:rPr>
-        <w:t>:</w:t>
-      </w:r>
+        <w:br/>
+      </w:r>
+      <w:r>
+        <w:rPr>
+          <w:sz w:val="24"/>
+          <w:szCs w:val="24"/>
+        </w:rPr>
+        <w:t>come sopra, solo che le scelte dei posti sono raddoppiate perché il sistema farà prenotare all’utente anche i posti per il viaggio di ritorno. Il sistema infatti farà vedere all’utente più coincidenze per il viaggio di andata e più coincidenze per il viaggio di ritorno. L’utente dovrà scegliere una coincidenza per l’andata e una per il ritorno. Per ogni coincidenza, il sistema farà scegliere i posti all’utente come indicato sopra. Una volta scelti i posti il sistema si comporta come sopra.</w:t>
+      </w:r>
+    </w:p>
+    <w:p>
+      <w:pPr>
+        <w:rPr>
+          <w:sz w:val="24"/>
+          <w:szCs w:val="24"/>
+        </w:rPr>
+      </w:pPr>
       <w:r>
         <w:rPr>
           <w:i/>
           <w:sz w:val="28"/>
           <w:szCs w:val="28"/>
         </w:rPr>
-        <w:br/>
-      </w:r>
-      <w:r>
-        <w:rPr>
-          <w:sz w:val="24"/>
-          <w:szCs w:val="24"/>
-        </w:rPr>
-        <w:t>come sopra, solo che le scelte dei posti sono raddoppiate perché il sistema farà prenotare all’utente anche i posti per il viaggio di ritorno. Il sistema infatti farà vedere all’utente più coincidenze per il viaggio di andata e più coincidenze per il viaggio di ritorno. L’utente dovrà scegliere una coincidenza per l’andata e una per il ritorno. Per ogni coincidenza, il sistema farà scegliere i posti all’utente come indicato sopra. Una volta scelti i posti il sistema si comporta come sopra.</w:t>
-      </w:r>
-    </w:p>
-    <w:p>
-      <w:pPr>
-        <w:rPr>
-          <w:sz w:val="24"/>
-          <w:szCs w:val="24"/>
-        </w:rPr>
-      </w:pPr>
+        <w:t>Annullare la prenotazione:</w:t>
+      </w:r>
       <w:r>
         <w:rPr>
           <w:i/>
           <w:sz w:val="28"/>
           <w:szCs w:val="28"/>
         </w:rPr>
-        <w:t>Annullare la prenotazione:</w:t>
-      </w:r>
+        <w:br/>
+      </w:r>
+      <w:r>
+        <w:rPr>
+          <w:sz w:val="24"/>
+          <w:szCs w:val="24"/>
+        </w:rPr>
+        <w:t xml:space="preserve">l’utente inserisce le informazioni del biglietto presenti sulla ricevuta. Il sistema riconosce i posti prenotati e darà la possibilità all’utente di cancellare la prenotazione se sono soddisfatti particolari criteri (es. dare la possibilità di cancellare la prenotazione </w:t>
+      </w:r>
+      <w:r>
+        <w:rPr>
+          <w:sz w:val="24"/>
+          <w:szCs w:val="24"/>
+        </w:rPr>
+        <w:t>fino a</w:t>
+      </w:r>
+      <w:r>
+        <w:rPr>
+          <w:sz w:val="24"/>
+          <w:szCs w:val="24"/>
+        </w:rPr>
+        <w:t xml:space="preserve"> tot giorni prima </w:t>
+      </w:r>
+      <w:r>
+        <w:rPr>
+          <w:sz w:val="24"/>
+          <w:szCs w:val="24"/>
+        </w:rPr>
+        <w:t>del viaggio</w:t>
+      </w:r>
+      <w:r>
+        <w:rPr>
+          <w:sz w:val="24"/>
+          <w:szCs w:val="24"/>
+        </w:rPr>
+        <w:t>)</w:t>
+      </w:r>
+      <w:r>
+        <w:rPr>
+          <w:sz w:val="24"/>
+          <w:szCs w:val="24"/>
+        </w:rPr>
+        <w:t>. Una volta che l’utente sceglie di cancellare la prenotazione, il sistema registra l’evento e aggiorna la situazione del treno. Il sistema provvederà alla restituzione del denaro speso da parte dell’utente.</w:t>
+      </w:r>
+    </w:p>
+    <w:p>
+      <w:pPr>
+        <w:rPr>
+          <w:sz w:val="24"/>
+          <w:szCs w:val="24"/>
+        </w:rPr>
+      </w:pPr>
       <w:r>
         <w:rPr>
           <w:i/>
           <w:sz w:val="28"/>
           <w:szCs w:val="28"/>
         </w:rPr>
-        <w:br/>
-      </w:r>
-      <w:r>
-        <w:rPr>
-          <w:sz w:val="24"/>
-          <w:szCs w:val="24"/>
-        </w:rPr>
-        <w:t xml:space="preserve">l’utente inserisce le informazioni del biglietto presenti sulla ricevuta. Il sistema riconosce i posti prenotati e darà la possibilità all’utente di cancellare la prenotazione se sono soddisfatti particolari criteri (es. dare la possibilità di cancellare la prenotazione </w:t>
-      </w:r>
-      <w:r>
-        <w:rPr>
-          <w:sz w:val="24"/>
-          <w:szCs w:val="24"/>
-        </w:rPr>
-        <w:t>fino a</w:t>
-      </w:r>
-      <w:r>
-        <w:rPr>
-          <w:sz w:val="24"/>
-          <w:szCs w:val="24"/>
-        </w:rPr>
-        <w:t xml:space="preserve"> tot giorni prima </w:t>
-      </w:r>
-      <w:r>
-        <w:rPr>
-          <w:sz w:val="24"/>
-          <w:szCs w:val="24"/>
-        </w:rPr>
-        <w:t>del viaggio</w:t>
-      </w:r>
-      <w:r>
-        <w:rPr>
-          <w:sz w:val="24"/>
-          <w:szCs w:val="24"/>
-        </w:rPr>
-        <w:t>)</w:t>
-      </w:r>
-      <w:r>
-        <w:rPr>
-          <w:sz w:val="24"/>
-          <w:szCs w:val="24"/>
-        </w:rPr>
-        <w:t>. Una volta che l’utente sceglie di cancellare la prenotazione, il sistema registra l’evento e aggiorna la situazione del treno. Il sistema provvederà alla restituzione del denaro speso da parte dell’utente.</w:t>
-      </w:r>
-    </w:p>
-    <w:p>
-      <w:pPr>
-        <w:rPr>
-          <w:sz w:val="24"/>
-          <w:szCs w:val="24"/>
-        </w:rPr>
-      </w:pPr>
+        <w:t>Visionare la situazione del treno:</w:t>
+      </w:r>
       <w:r>
         <w:rPr>
           <w:i/>
           <w:sz w:val="28"/>
           <w:szCs w:val="28"/>
         </w:rPr>
-        <w:t>Visionare la situazione del treno:</w:t>
-      </w:r>
+        <w:br/>
+      </w:r>
+      <w:r>
+        <w:rPr>
+          <w:sz w:val="24"/>
+          <w:szCs w:val="24"/>
+        </w:rPr>
+        <w:t>come il caso d’uso “</w:t>
+      </w:r>
+      <w:r>
+        <w:rPr>
+          <w:i/>
+          <w:sz w:val="24"/>
+          <w:szCs w:val="24"/>
+        </w:rPr>
+        <w:t>Prenotazione di un posto/più posti sul treno solo andata</w:t>
+      </w:r>
+      <w:r>
+        <w:rPr>
+          <w:i/>
+          <w:sz w:val="24"/>
+          <w:szCs w:val="24"/>
+        </w:rPr>
+        <w:t xml:space="preserve">” </w:t>
+      </w:r>
+      <w:r>
+        <w:rPr>
+          <w:sz w:val="24"/>
+          <w:szCs w:val="24"/>
+        </w:rPr>
+        <w:t>solo che il sistema non darà la possibilità di scegliere i posti e si ferma solo alla visualizzazione dello stato del treno.</w:t>
+      </w:r>
+    </w:p>
+    <w:p>
+      <w:pPr>
+        <w:rPr>
+          <w:sz w:val="24"/>
+          <w:szCs w:val="24"/>
+        </w:rPr>
+      </w:pPr>
       <w:r>
         <w:rPr>
           <w:i/>
           <w:sz w:val="28"/>
           <w:szCs w:val="28"/>
         </w:rPr>
-        <w:br/>
-      </w:r>
-      <w:r>
-        <w:rPr>
-          <w:sz w:val="24"/>
-          <w:szCs w:val="24"/>
-        </w:rPr>
-        <w:t>come il caso d’uso “</w:t>
-      </w:r>
-      <w:r>
-        <w:rPr>
-          <w:i/>
-          <w:sz w:val="24"/>
-          <w:szCs w:val="24"/>
-        </w:rPr>
-        <w:t>Prenotazione di un posto/più posti sul treno solo andat</w:t>
-      </w:r>
-      <w:r>
-        <w:rPr>
-          <w:i/>
-          <w:sz w:val="24"/>
-          <w:szCs w:val="24"/>
-        </w:rPr>
-        <w:t>a</w:t>
-      </w:r>
-      <w:r>
-        <w:rPr>
-          <w:i/>
-          <w:sz w:val="24"/>
-          <w:szCs w:val="24"/>
-        </w:rPr>
-        <w:t xml:space="preserve">” </w:t>
-      </w:r>
-      <w:r>
-        <w:rPr>
-          <w:sz w:val="24"/>
-          <w:szCs w:val="24"/>
-        </w:rPr>
-        <w:t>solo che il sistema non darà la possibilità di scegliere i posti e si ferma solo alla visualizzazione dello stato del treno.</w:t>
-      </w:r>
-    </w:p>
-    <w:p>
-      <w:pPr>
-        <w:rPr>
-          <w:sz w:val="24"/>
-          <w:szCs w:val="24"/>
-        </w:rPr>
-      </w:pPr>
+        <w:t>Transazione di denaro:</w:t>
+      </w:r>
       <w:r>
         <w:rPr>
           <w:i/>
           <w:sz w:val="28"/>
           <w:szCs w:val="28"/>
         </w:rPr>
-        <w:t>Transazione di denaro:</w:t>
-      </w:r>
+        <w:br/>
+      </w:r>
+      <w:r>
+        <w:rPr>
+          <w:sz w:val="24"/>
+          <w:szCs w:val="24"/>
+        </w:rPr>
+        <w:t>il sistema comunica con il servizio pagamenti tramite invio di informazioni su protocolli specifici per soddisfare i requisiti di legge e di sicurezza</w:t>
+      </w:r>
+      <w:r>
+        <w:rPr>
+          <w:sz w:val="24"/>
+          <w:szCs w:val="24"/>
+        </w:rPr>
+        <w:t xml:space="preserve"> e per poter registrare e consegnare una ricevuta all’utente che soddisfi i requisiti fiscali. Tutto ciò dipenderà anche dalla modalità di pagamento scelta dall’utente.</w:t>
+      </w:r>
+    </w:p>
+    <w:p>
+      <w:pPr>
+        <w:rPr>
+          <w:sz w:val="24"/>
+          <w:szCs w:val="24"/>
+        </w:rPr>
+      </w:pPr>
       <w:r>
         <w:rPr>
           <w:i/>
           <w:sz w:val="28"/>
           <w:szCs w:val="28"/>
         </w:rPr>
+        <w:t>Modifica della flotta:</w:t>
+      </w:r>
+      <w:r>
+        <w:rPr>
+          <w:sz w:val="24"/>
+          <w:szCs w:val="24"/>
+        </w:rPr>
         <w:br/>
-      </w:r>
-      <w:r>
-        <w:rPr>
-          <w:sz w:val="24"/>
-          <w:szCs w:val="24"/>
-        </w:rPr>
-        <w:t>il sistema comunica con il servizio pagamenti tramite invio di informazioni su protocolli specifici per soddisfare i requisiti di legge e di sicurezza</w:t>
-      </w:r>
-      <w:r>
-        <w:rPr>
-          <w:sz w:val="24"/>
-          <w:szCs w:val="24"/>
-        </w:rPr>
-        <w:t xml:space="preserve"> e per poter registrare e consegnare una ricevuta all’utente che soddisfi i requisiti fiscali. Tutto ciò dipenderà anche dalla modalità di pagamento scelta dall’utente.</w:t>
+        <w:t xml:space="preserve">l’amministratore accede al sistema tramite interfaccia dedicata. Il sistema mostrerà lo stato </w:t>
+      </w:r>
+      <w:r>
+        <w:rPr>
+          <w:sz w:val="24"/>
+          <w:szCs w:val="24"/>
+        </w:rPr>
+        <w:t>del</w:t>
+      </w:r>
+      <w:r>
+        <w:rPr>
+          <w:sz w:val="24"/>
+          <w:szCs w:val="24"/>
+        </w:rPr>
+        <w:t>la flotta</w:t>
+      </w:r>
+      <w:r>
+        <w:rPr>
+          <w:sz w:val="24"/>
+          <w:szCs w:val="24"/>
+        </w:rPr>
+        <w:t>. L’amministratore sceglie uno o più tipologie di treni da modificare. Il sistema mostrerà, per ogni scelta, le opzioni che l’amministratore può modificare e che sono relative al dominio del progetto. Una volta convalidate le modifiche, il sistema registra le modifiche avvenute e aggiorna lo stato della flotta.</w:t>
+      </w:r>
+      <w:r>
+        <w:rPr>
+          <w:sz w:val="24"/>
+          <w:szCs w:val="24"/>
+        </w:rPr>
+        <w:br/>
+      </w:r>
+      <w:r>
+        <w:rPr>
+          <w:sz w:val="24"/>
+          <w:szCs w:val="24"/>
+        </w:rPr>
+        <w:lastRenderedPageBreak/>
+        <w:t>[</w:t>
+      </w:r>
+      <w:r>
+        <w:rPr>
+          <w:sz w:val="24"/>
+          <w:szCs w:val="24"/>
+        </w:rPr>
+        <w:t>???</w:t>
+      </w:r>
+      <w:r>
+        <w:rPr>
+          <w:sz w:val="24"/>
+          <w:szCs w:val="24"/>
+        </w:rPr>
+        <w:t xml:space="preserve"> </w:t>
+      </w:r>
+      <w:r>
+        <w:rPr>
+          <w:color w:val="FF0000"/>
+          <w:sz w:val="24"/>
+          <w:szCs w:val="24"/>
+        </w:rPr>
+        <w:t>gestione conflitto: modifica tipo di treno con posti già prenotati -&gt; altro Use Case</w:t>
+      </w:r>
+      <w:r>
+        <w:rPr>
+          <w:color w:val="FF0000"/>
+          <w:sz w:val="24"/>
+          <w:szCs w:val="24"/>
+        </w:rPr>
+        <w:t xml:space="preserve"> oppure scenario alternativo (estensione)</w:t>
+      </w:r>
+      <w:r>
+        <w:rPr>
+          <w:color w:val="FF0000"/>
+          <w:sz w:val="24"/>
+          <w:szCs w:val="24"/>
+        </w:rPr>
+        <w:t xml:space="preserve"> ?</w:t>
+      </w:r>
+      <w:r>
+        <w:rPr>
+          <w:sz w:val="24"/>
+          <w:szCs w:val="24"/>
+        </w:rPr>
+        <w:t>]</w:t>
       </w:r>
     </w:p>
     <w:p>
@@ -860,7 +923,7 @@
           <w:sz w:val="28"/>
           <w:szCs w:val="28"/>
         </w:rPr>
-        <w:t>Modifica della flotta:</w:t>
+        <w:t>Gestione utenti:</w:t>
       </w:r>
       <w:r>
         <w:rPr>
@@ -868,114 +931,14 @@
           <w:szCs w:val="24"/>
         </w:rPr>
         <w:br/>
-        <w:t xml:space="preserve">l’amministratore accede al sistema tramite interfaccia dedicata. Il sistema mostrerà </w:t>
-      </w:r>
-      <w:proofErr w:type="spellStart"/>
-      <w:r>
-        <w:rPr>
-          <w:sz w:val="24"/>
-          <w:szCs w:val="24"/>
-        </w:rPr>
-        <w:t>lo</w:t>
-      </w:r>
-      <w:proofErr w:type="spellEnd"/>
-      <w:r>
-        <w:rPr>
-          <w:sz w:val="24"/>
-          <w:szCs w:val="24"/>
-        </w:rPr>
-        <w:t xml:space="preserve"> stato </w:t>
-      </w:r>
-      <w:r>
-        <w:rPr>
-          <w:sz w:val="24"/>
-          <w:szCs w:val="24"/>
-        </w:rPr>
-        <w:t>del</w:t>
-      </w:r>
-      <w:r>
-        <w:rPr>
-          <w:sz w:val="24"/>
-          <w:szCs w:val="24"/>
-        </w:rPr>
-        <w:t>la flotta</w:t>
-      </w:r>
-      <w:r>
-        <w:rPr>
-          <w:sz w:val="24"/>
-          <w:szCs w:val="24"/>
-        </w:rPr>
-        <w:t>. L’amministratore sceglie uno o più tipologie di treni da modificare. Il sistema mostrerà, per ogni scelta, le opzioni che l’amministratore può modificare e che sono relative al dominio del progetto. Una volta convalidate le modifiche, il sistema registra le modifiche avvenute e aggiorna lo stato della flotta.</w:t>
-      </w:r>
-      <w:r>
-        <w:rPr>
-          <w:sz w:val="24"/>
-          <w:szCs w:val="24"/>
-        </w:rPr>
-        <w:br/>
-      </w:r>
-      <w:r>
-        <w:rPr>
-          <w:sz w:val="24"/>
-          <w:szCs w:val="24"/>
-        </w:rPr>
-        <w:lastRenderedPageBreak/>
-        <w:t>[</w:t>
-      </w:r>
-      <w:r>
-        <w:rPr>
-          <w:sz w:val="24"/>
-          <w:szCs w:val="24"/>
-        </w:rPr>
-        <w:t>???</w:t>
-      </w:r>
-      <w:r>
-        <w:rPr>
-          <w:sz w:val="24"/>
-          <w:szCs w:val="24"/>
-        </w:rPr>
-        <w:t xml:space="preserve"> </w:t>
-      </w:r>
-      <w:r>
-        <w:rPr>
-          <w:color w:val="FF0000"/>
-          <w:sz w:val="24"/>
-          <w:szCs w:val="24"/>
-        </w:rPr>
-        <w:t>gestione conflitto: modifica tipo di treno con posti già prenotati -&gt; altro Use Case</w:t>
-      </w:r>
-      <w:r>
-        <w:rPr>
-          <w:color w:val="FF0000"/>
-          <w:sz w:val="24"/>
-          <w:szCs w:val="24"/>
-        </w:rPr>
-        <w:t xml:space="preserve"> oppure scenario alternativo (estensione</w:t>
-      </w:r>
-      <w:proofErr w:type="gramStart"/>
-      <w:r>
-        <w:rPr>
-          <w:color w:val="FF0000"/>
-          <w:sz w:val="24"/>
-          <w:szCs w:val="24"/>
-        </w:rPr>
-        <w:t>)</w:t>
-      </w:r>
-      <w:r>
-        <w:rPr>
-          <w:color w:val="FF0000"/>
-          <w:sz w:val="24"/>
-          <w:szCs w:val="24"/>
-        </w:rPr>
-        <w:t xml:space="preserve"> ?</w:t>
-      </w:r>
-      <w:proofErr w:type="gramEnd"/>
-      <w:r>
-        <w:rPr>
-          <w:sz w:val="24"/>
-          <w:szCs w:val="24"/>
-        </w:rPr>
-        <w:t>]</w:t>
+        <w:t xml:space="preserve">il sistema mostra </w:t>
+      </w:r>
+      <w:r>
+        <w:rPr>
+          <w:sz w:val="24"/>
+          <w:szCs w:val="24"/>
+        </w:rPr>
+        <w:t>la lista di tutti gli utenti che hanno fatto una prenotazione. L’amministratore può filtrare gli utenti. Il sistema mostrerà tutte le informazioni relative all’utente che l’amministratore seleziona.</w:t>
       </w:r>
     </w:p>
     <w:p>
@@ -991,92 +954,38 @@
           <w:sz w:val="28"/>
           <w:szCs w:val="28"/>
         </w:rPr>
-        <w:t>Gestione utenti:</w:t>
-      </w:r>
-      <w:r>
-        <w:rPr>
-          <w:sz w:val="24"/>
-          <w:szCs w:val="24"/>
-        </w:rPr>
-        <w:br/>
-        <w:t xml:space="preserve">il sistema mostra </w:t>
-      </w:r>
-      <w:r>
-        <w:rPr>
-          <w:sz w:val="24"/>
-          <w:szCs w:val="24"/>
-        </w:rPr>
-        <w:t>la lista di tutti gli utenti che hanno fatto una prenotazione. L’amministratore può filtrare gli utenti. Il sistema mostrerà tutte le informazioni relative all’utente che l’amministratore seleziona.</w:t>
-      </w:r>
-    </w:p>
-    <w:p>
-      <w:pPr>
-        <w:rPr>
-          <w:sz w:val="24"/>
-          <w:szCs w:val="24"/>
-        </w:rPr>
-      </w:pPr>
+        <w:t>Prenotazione sul treno:</w:t>
+      </w:r>
       <w:r>
         <w:rPr>
           <w:i/>
           <w:sz w:val="28"/>
           <w:szCs w:val="28"/>
         </w:rPr>
-        <w:t>Prenotazione sul treno</w:t>
+        <w:br/>
+      </w:r>
+      <w:r>
+        <w:rPr>
+          <w:sz w:val="24"/>
+          <w:szCs w:val="24"/>
+        </w:rPr>
+        <w:t>come il caso d’uso “</w:t>
       </w:r>
       <w:r>
         <w:rPr>
           <w:i/>
-          <w:sz w:val="28"/>
-          <w:szCs w:val="28"/>
-        </w:rPr>
-        <w:t>:</w:t>
+          <w:sz w:val="24"/>
+          <w:szCs w:val="24"/>
+        </w:rPr>
+        <w:t>Prenotazione di un posto/più posti sul treno solo andata</w:t>
       </w:r>
       <w:r>
         <w:rPr>
           <w:i/>
-          <w:sz w:val="28"/>
-          <w:szCs w:val="28"/>
-        </w:rPr>
-        <w:br/>
-      </w:r>
-      <w:r>
-        <w:rPr>
-          <w:sz w:val="24"/>
-          <w:szCs w:val="24"/>
-        </w:rPr>
-        <w:t xml:space="preserve">come il caso d’uso </w:t>
-      </w:r>
-      <w:r>
-        <w:rPr>
-          <w:sz w:val="24"/>
-          <w:szCs w:val="24"/>
-        </w:rPr>
-        <w:t>“</w:t>
-      </w:r>
-      <w:r>
-        <w:rPr>
-          <w:i/>
-          <w:sz w:val="24"/>
-          <w:szCs w:val="24"/>
-        </w:rPr>
-        <w:t>Prenotazione di un posto/più posti sul treno solo andata</w:t>
-      </w:r>
-      <w:r>
-        <w:rPr>
-          <w:i/>
-          <w:sz w:val="24"/>
-          <w:szCs w:val="24"/>
-        </w:rPr>
-        <w:t>”</w:t>
-      </w:r>
-      <w:r>
-        <w:rPr>
-          <w:i/>
-          <w:sz w:val="24"/>
-          <w:szCs w:val="24"/>
-        </w:rPr>
-        <w:t xml:space="preserve"> </w:t>
+          <w:sz w:val="24"/>
+          <w:szCs w:val="24"/>
+        </w:rPr>
+        <w:t xml:space="preserve">” </w:t>
       </w:r>
       <w:r>
         <w:rPr>
@@ -1098,56 +1007,7 @@
           <w:sz w:val="24"/>
           <w:szCs w:val="24"/>
         </w:rPr>
-        <w:t xml:space="preserve"> la situazione del treno. </w:t>
-      </w:r>
-      <w:r>
-        <w:rPr>
-          <w:sz w:val="24"/>
-          <w:szCs w:val="24"/>
-        </w:rPr>
-        <w:t xml:space="preserve">Una volta scelti </w:t>
-      </w:r>
-      <w:r>
-        <w:rPr>
-          <w:sz w:val="24"/>
-          <w:szCs w:val="24"/>
-        </w:rPr>
-        <w:t xml:space="preserve">i </w:t>
-      </w:r>
-      <w:r>
-        <w:rPr>
-          <w:sz w:val="24"/>
-          <w:szCs w:val="24"/>
-        </w:rPr>
-        <w:t xml:space="preserve">posti, il sistema mostrerà un resoconto di tutte le scelte fatte. Successivamente il sistema farà scegliere </w:t>
-      </w:r>
-      <w:r>
-        <w:rPr>
-          <w:sz w:val="24"/>
-          <w:szCs w:val="24"/>
-        </w:rPr>
-        <w:t>al controllore</w:t>
-      </w:r>
-      <w:r>
-        <w:rPr>
-          <w:sz w:val="24"/>
-          <w:szCs w:val="24"/>
-        </w:rPr>
-        <w:t xml:space="preserve"> il metodo di pagamento per acquistare i biglietti dei posti del treno e salva la scelta. Il sistema aggiorna la situazione del treno. </w:t>
-      </w:r>
-      <w:r>
-        <w:rPr>
-          <w:sz w:val="24"/>
-          <w:szCs w:val="24"/>
-        </w:rPr>
-        <w:t>Il controllore</w:t>
-      </w:r>
-      <w:r>
-        <w:rPr>
-          <w:sz w:val="24"/>
-          <w:szCs w:val="24"/>
-        </w:rPr>
-        <w:t xml:space="preserve"> riceverà dal sistema una ricevuta e la prenotazione è conclusa.</w:t>
+        <w:t xml:space="preserve"> la situazione del treno. Una volta scelti i posti, il sistema mostrerà un resoconto di tutte le scelte fatte. Successivamente il sistema farà scegliere al controllore il metodo di pagamento per acquistare i biglietti dei posti del treno e salva la scelta. Il sistema aggiorna la situazione del treno. Il controllore riceverà dal sistema una ricevuta e la prenotazione è conclusa.</w:t>
       </w:r>
       <w:r>
         <w:rPr>
@@ -1155,12 +1015,6 @@
           <w:szCs w:val="24"/>
         </w:rPr>
         <w:br/>
-      </w:r>
-      <w:r>
-        <w:rPr>
-          <w:sz w:val="24"/>
-          <w:szCs w:val="24"/>
-        </w:rPr>
         <w:t xml:space="preserve">[??? </w:t>
       </w:r>
       <w:r>
@@ -1169,26 +1023,8 @@
           <w:sz w:val="24"/>
           <w:szCs w:val="24"/>
         </w:rPr>
-        <w:t xml:space="preserve">Caso d’uso utile oppure sono fuori dalla </w:t>
-      </w:r>
-      <w:proofErr w:type="gramStart"/>
-      <w:r>
-        <w:rPr>
-          <w:color w:val="FF0000"/>
-          <w:sz w:val="24"/>
-          <w:szCs w:val="24"/>
-        </w:rPr>
-        <w:t>consegna</w:t>
-      </w:r>
-      <w:r>
-        <w:rPr>
-          <w:color w:val="FF0000"/>
-          <w:sz w:val="24"/>
-          <w:szCs w:val="24"/>
-        </w:rPr>
-        <w:t xml:space="preserve"> ?</w:t>
-      </w:r>
-      <w:proofErr w:type="gramEnd"/>
+        <w:t>Caso d’uso utile oppure sono fuori dalla consegna ?</w:t>
+      </w:r>
       <w:r>
         <w:rPr>
           <w:sz w:val="24"/>
@@ -1294,8 +1130,6 @@
         </w:rPr>
         <w:t>train</w:t>
       </w:r>
-      <w:bookmarkStart w:id="0" w:name="_GoBack"/>
-      <w:bookmarkEnd w:id="0"/>
     </w:p>
     <w:p>
       <w:pPr>
@@ -1927,23 +1761,7 @@
           <w:sz w:val="24"/>
           <w:szCs w:val="24"/>
         </w:rPr>
-        <w:t xml:space="preserve">Il sistema mostra tutte le prenotazioni fatte dall’utente e </w:t>
-      </w:r>
-      <w:proofErr w:type="spellStart"/>
-      <w:r>
-        <w:rPr>
-          <w:sz w:val="24"/>
-          <w:szCs w:val="24"/>
-        </w:rPr>
-        <w:t>da</w:t>
-      </w:r>
-      <w:proofErr w:type="spellEnd"/>
-      <w:r>
-        <w:rPr>
-          <w:sz w:val="24"/>
-          <w:szCs w:val="24"/>
-        </w:rPr>
-        <w:t xml:space="preserve"> la possibilità di fare una nuova prenotazione.</w:t>
+        <w:t>Il sistema mostra tutte le prenotazioni fatte dall’utente e da la possibilità di fare una nuova prenotazione.</w:t>
       </w:r>
     </w:p>
     <w:p>
@@ -2074,35 +1892,7 @@
           <w:sz w:val="24"/>
           <w:szCs w:val="24"/>
         </w:rPr>
-        <w:t xml:space="preserve"> Al punto </w:t>
-      </w:r>
-      <w:r>
-        <w:rPr>
-          <w:sz w:val="24"/>
-          <w:szCs w:val="24"/>
-        </w:rPr>
-        <w:t>8</w:t>
-      </w:r>
-      <w:r>
-        <w:rPr>
-          <w:sz w:val="24"/>
-          <w:szCs w:val="24"/>
-        </w:rPr>
-        <w:t xml:space="preserve"> dello scenario principale il sistema non </w:t>
-      </w:r>
-      <w:r>
-        <w:rPr>
-          <w:sz w:val="24"/>
-          <w:szCs w:val="24"/>
-        </w:rPr>
-        <w:t>porta a termine in modo corretto il pagamento</w:t>
-      </w:r>
-      <w:r>
-        <w:rPr>
-          <w:sz w:val="24"/>
-          <w:szCs w:val="24"/>
-        </w:rPr>
-        <w:t>:</w:t>
+        <w:t xml:space="preserve"> Al punto 8 dello scenario principale il sistema non porta a termine in modo corretto il pagamento:</w:t>
       </w:r>
     </w:p>
     <w:p>
@@ -2122,42 +1912,7 @@
           <w:sz w:val="24"/>
           <w:szCs w:val="24"/>
         </w:rPr>
-        <w:t xml:space="preserve">Il sistema </w:t>
-      </w:r>
-      <w:r>
-        <w:rPr>
-          <w:sz w:val="24"/>
-          <w:szCs w:val="24"/>
-        </w:rPr>
-        <w:t>informa</w:t>
-      </w:r>
-      <w:r>
-        <w:rPr>
-          <w:sz w:val="24"/>
-          <w:szCs w:val="24"/>
-        </w:rPr>
-        <w:t xml:space="preserve"> l’utente </w:t>
-      </w:r>
-      <w:r>
-        <w:rPr>
-          <w:sz w:val="24"/>
-          <w:szCs w:val="24"/>
-        </w:rPr>
-        <w:t>dell’errore durante</w:t>
-      </w:r>
-      <w:r>
-        <w:rPr>
-          <w:sz w:val="24"/>
-          <w:szCs w:val="24"/>
-        </w:rPr>
-        <w:t xml:space="preserve"> </w:t>
-      </w:r>
-      <w:r>
-        <w:rPr>
-          <w:sz w:val="24"/>
-          <w:szCs w:val="24"/>
-        </w:rPr>
-        <w:t>il pagamento e il motivo dell’errore.</w:t>
+        <w:t>Il sistema informa l’utente dell’errore durante il pagamento e il motivo dell’errore.</w:t>
       </w:r>
     </w:p>
     <w:p>

</xml_diff>

<commit_message>
modifica punto 4 scenario principale
</commit_message>
<xml_diff>
--- a/Documentazione/bozzaUseCase_lucastelli_v1.docx
+++ b/Documentazione/bozzaUseCase_lucastelli_v1.docx
@@ -1510,7 +1510,35 @@
           <w:sz w:val="24"/>
           <w:szCs w:val="24"/>
         </w:rPr>
-        <w:t xml:space="preserve"> caratteristiche del treno in base alla flotta usata dal sistema.</w:t>
+        <w:t xml:space="preserve"> caratteristiche del treno </w:t>
+      </w:r>
+      <w:r>
+        <w:rPr>
+          <w:sz w:val="24"/>
+          <w:szCs w:val="24"/>
+        </w:rPr>
+        <w:t>che sono raccolte dalla</w:t>
+      </w:r>
+      <w:r>
+        <w:rPr>
+          <w:sz w:val="24"/>
+          <w:szCs w:val="24"/>
+        </w:rPr>
+        <w:t xml:space="preserve"> flotta </w:t>
+      </w:r>
+      <w:r>
+        <w:rPr>
+          <w:sz w:val="24"/>
+          <w:szCs w:val="24"/>
+        </w:rPr>
+        <w:t>del servizio del treno</w:t>
+      </w:r>
+      <w:r>
+        <w:rPr>
+          <w:sz w:val="24"/>
+          <w:szCs w:val="24"/>
+        </w:rPr>
+        <w:t>.</w:t>
       </w:r>
     </w:p>
     <w:p>
@@ -1593,6 +1621,8 @@
         </w:rPr>
         <w:t>Il sistema visualizza il resoconto del viaggio, le caratteristiche del treno e delle scelte di posti fatta con i singoli prezzi e la somma totale.</w:t>
       </w:r>
+      <w:bookmarkStart w:id="0" w:name="_GoBack"/>
+      <w:bookmarkEnd w:id="0"/>
     </w:p>
     <w:p>
       <w:pPr>
@@ -2082,16 +2112,7 @@
           <w:sz w:val="24"/>
           <w:szCs w:val="24"/>
         </w:rPr>
-        <w:t xml:space="preserve">a scelta della tipologia di posto avviene con una scelta dei filtri per la ricerca dei posti disponibili che sono la classe e la tipologia (es. </w:t>
-      </w:r>
-      <w:bookmarkStart w:id="0" w:name="_GoBack"/>
-      <w:bookmarkEnd w:id="0"/>
-      <w:r>
-        <w:rPr>
-          <w:sz w:val="24"/>
-          <w:szCs w:val="24"/>
-        </w:rPr>
-        <w:t>cuccette) e selezionando il posto desiderato da una mappa dei posti che modellizza la carrozza del treno.</w:t>
+        <w:t>a scelta della tipologia di posto avviene con una scelta dei filtri per la ricerca dei posti disponibili che sono la classe e la tipologia (es. cuccette) e selezionando il posto desiderato da una mappa dei posti che modellizza la carrozza del treno.</w:t>
       </w:r>
     </w:p>
     <w:p>

</xml_diff>